<commit_message>
Reto 2: ejercicio 1, ejercicio 2 y ejercicio 3
</commit_message>
<xml_diff>
--- a/Reto02/evidencias_.docx
+++ b/Reto02/evidencias_.docx
@@ -2,6 +2,31 @@
 <file path=word/document.xml><?xml version="1.0" encoding="utf-8"?>
 <w:document xmlns:wpc="http://schemas.microsoft.com/office/word/2010/wordprocessingCanvas" xmlns:mc="http://schemas.openxmlformats.org/markup-compatibility/2006" xmlns:o="urn:schemas-microsoft-com:office:office" xmlns:r="http://schemas.openxmlformats.org/officeDocument/2006/relationships" xmlns:m="http://schemas.openxmlformats.org/officeDocument/2006/math" xmlns:v="urn:schemas-microsoft-com:vml" xmlns:wp14="http://schemas.microsoft.com/office/word/2010/wordprocessingDrawing" xmlns:wp="http://schemas.openxmlformats.org/drawingml/2006/wordprocessingDrawing" xmlns:w10="urn:schemas-microsoft-com:office:word" xmlns:w="http://schemas.openxmlformats.org/wordprocessingml/2006/main" xmlns:w14="http://schemas.microsoft.com/office/word/2010/wordml" xmlns:w15="http://schemas.microsoft.com/office/word/2012/wordml" xmlns:wpg="http://schemas.microsoft.com/office/word/2010/wordprocessingGroup" xmlns:wpi="http://schemas.microsoft.com/office/word/2010/wordprocessingInk" xmlns:wne="http://schemas.microsoft.com/office/word/2006/wordml" xmlns:wps="http://schemas.microsoft.com/office/word/2010/wordprocessingShape" mc:Ignorable="w14 w15 wp14">
   <w:body>
+    <w:p>
+      <w:pPr>
+        <w:rPr>
+          <w:b/>
+          <w:sz w:val="24"/>
+        </w:rPr>
+      </w:pPr>
+      <w:r>
+        <w:rPr>
+          <w:b/>
+          <w:sz w:val="24"/>
+        </w:rPr>
+        <w:t xml:space="preserve">2. Modificar los permisos usando el operador = del </w:t>
+      </w:r>
+      <w:proofErr w:type="spellStart"/>
+      <w:r>
+        <w:rPr>
+          <w:b/>
+          <w:sz w:val="24"/>
+        </w:rPr>
+        <w:t>chmod</w:t>
+      </w:r>
+      <w:proofErr w:type="spellEnd"/>
+    </w:p>
+    <w:p/>
     <w:p>
       <w:r>
         <w:rPr>
@@ -46,6 +71,7 @@
       </w:r>
     </w:p>
     <w:p/>
+    <w:p/>
     <w:p>
       <w:r>
         <w:rPr>
@@ -140,6 +166,7 @@
           <w:noProof/>
           <w:lang w:eastAsia="es-VE"/>
         </w:rPr>
+        <w:lastRenderedPageBreak/>
         <w:drawing>
           <wp:inline distT="0" distB="0" distL="0" distR="0" wp14:anchorId="071CD863" wp14:editId="11C9124A">
             <wp:extent cx="4953000" cy="4514850"/>
@@ -179,6 +206,7 @@
     </w:p>
     <w:p>
       <w:r>
+        <w:lastRenderedPageBreak/>
         <w:t xml:space="preserve"> </w:t>
       </w:r>
       <w:r>
@@ -229,6 +257,7 @@
           <w:noProof/>
           <w:lang w:eastAsia="es-VE"/>
         </w:rPr>
+        <w:lastRenderedPageBreak/>
         <w:drawing>
           <wp:inline distT="0" distB="0" distL="0" distR="0" wp14:anchorId="2A5E6844" wp14:editId="172DF788">
             <wp:extent cx="5505450" cy="4257675"/>
@@ -268,9 +297,181 @@
     </w:p>
     <w:p/>
     <w:p>
+      <w:pPr>
+        <w:rPr>
+          <w:b/>
+          <w:sz w:val="24"/>
+        </w:rPr>
+      </w:pPr>
+      <w:r>
+        <w:rPr>
+          <w:b/>
+          <w:sz w:val="24"/>
+        </w:rPr>
+        <w:t xml:space="preserve">3. Modificar los permisos de los archivos utilizando + y – del </w:t>
+      </w:r>
+      <w:proofErr w:type="spellStart"/>
+      <w:r>
+        <w:rPr>
+          <w:b/>
+          <w:sz w:val="24"/>
+        </w:rPr>
+        <w:t>chmod</w:t>
+      </w:r>
+      <w:proofErr w:type="spellEnd"/>
+    </w:p>
+    <w:p>
+      <w:pPr>
+        <w:rPr>
+          <w:b/>
+          <w:sz w:val="24"/>
+        </w:rPr>
+      </w:pPr>
+      <w:r>
+        <w:rPr>
+          <w:noProof/>
+          <w:lang w:eastAsia="es-VE"/>
+        </w:rPr>
+        <w:drawing>
+          <wp:inline distT="0" distB="0" distL="0" distR="0" wp14:anchorId="7A6F081A" wp14:editId="03DAD0F3">
+            <wp:extent cx="4724400" cy="6248400"/>
+            <wp:effectExtent l="0" t="0" r="0" b="0"/>
+            <wp:docPr id="2" name="Imagen 2"/>
+            <wp:cNvGraphicFramePr>
+              <a:graphicFrameLocks xmlns:a="http://schemas.openxmlformats.org/drawingml/2006/main" noChangeAspect="1"/>
+            </wp:cNvGraphicFramePr>
+            <a:graphic xmlns:a="http://schemas.openxmlformats.org/drawingml/2006/main">
+              <a:graphicData uri="http://schemas.openxmlformats.org/drawingml/2006/picture">
+                <pic:pic xmlns:pic="http://schemas.openxmlformats.org/drawingml/2006/picture">
+                  <pic:nvPicPr>
+                    <pic:cNvPr id="1" name=""/>
+                    <pic:cNvPicPr/>
+                  </pic:nvPicPr>
+                  <pic:blipFill>
+                    <a:blip r:embed="rId10"/>
+                    <a:stretch>
+                      <a:fillRect/>
+                    </a:stretch>
+                  </pic:blipFill>
+                  <pic:spPr>
+                    <a:xfrm>
+                      <a:off x="0" y="0"/>
+                      <a:ext cx="4724400" cy="6248400"/>
+                    </a:xfrm>
+                    <a:prstGeom prst="rect">
+                      <a:avLst/>
+                    </a:prstGeom>
+                  </pic:spPr>
+                </pic:pic>
+              </a:graphicData>
+            </a:graphic>
+          </wp:inline>
+        </w:drawing>
+      </w:r>
+    </w:p>
+    <w:p>
+      <w:pPr>
+        <w:rPr>
+          <w:b/>
+          <w:sz w:val="24"/>
+        </w:rPr>
+      </w:pPr>
+      <w:r>
+        <w:rPr>
+          <w:noProof/>
+          <w:lang w:eastAsia="es-VE"/>
+        </w:rPr>
+        <w:drawing>
+          <wp:inline distT="0" distB="0" distL="0" distR="0" wp14:anchorId="7079B0FE" wp14:editId="730AC99F">
+            <wp:extent cx="5095875" cy="6143625"/>
+            <wp:effectExtent l="0" t="0" r="9525" b="9525"/>
+            <wp:docPr id="8" name="Imagen 8"/>
+            <wp:cNvGraphicFramePr>
+              <a:graphicFrameLocks xmlns:a="http://schemas.openxmlformats.org/drawingml/2006/main" noChangeAspect="1"/>
+            </wp:cNvGraphicFramePr>
+            <a:graphic xmlns:a="http://schemas.openxmlformats.org/drawingml/2006/main">
+              <a:graphicData uri="http://schemas.openxmlformats.org/drawingml/2006/picture">
+                <pic:pic xmlns:pic="http://schemas.openxmlformats.org/drawingml/2006/picture">
+                  <pic:nvPicPr>
+                    <pic:cNvPr id="1" name=""/>
+                    <pic:cNvPicPr/>
+                  </pic:nvPicPr>
+                  <pic:blipFill>
+                    <a:blip r:embed="rId11"/>
+                    <a:stretch>
+                      <a:fillRect/>
+                    </a:stretch>
+                  </pic:blipFill>
+                  <pic:spPr>
+                    <a:xfrm>
+                      <a:off x="0" y="0"/>
+                      <a:ext cx="5095875" cy="6143625"/>
+                    </a:xfrm>
+                    <a:prstGeom prst="rect">
+                      <a:avLst/>
+                    </a:prstGeom>
+                  </pic:spPr>
+                </pic:pic>
+              </a:graphicData>
+            </a:graphic>
+          </wp:inline>
+        </w:drawing>
+      </w:r>
+    </w:p>
+    <w:p>
+      <w:pPr>
+        <w:rPr>
+          <w:b/>
+          <w:sz w:val="24"/>
+        </w:rPr>
+      </w:pPr>
+      <w:r>
+        <w:rPr>
+          <w:noProof/>
+          <w:lang w:eastAsia="es-VE"/>
+        </w:rPr>
+        <w:drawing>
+          <wp:inline distT="0" distB="0" distL="0" distR="0" wp14:anchorId="182049B9" wp14:editId="1BB2B7C1">
+            <wp:extent cx="4724400" cy="6124575"/>
+            <wp:effectExtent l="0" t="0" r="0" b="9525"/>
+            <wp:docPr id="9" name="Imagen 9"/>
+            <wp:cNvGraphicFramePr>
+              <a:graphicFrameLocks xmlns:a="http://schemas.openxmlformats.org/drawingml/2006/main" noChangeAspect="1"/>
+            </wp:cNvGraphicFramePr>
+            <a:graphic xmlns:a="http://schemas.openxmlformats.org/drawingml/2006/main">
+              <a:graphicData uri="http://schemas.openxmlformats.org/drawingml/2006/picture">
+                <pic:pic xmlns:pic="http://schemas.openxmlformats.org/drawingml/2006/picture">
+                  <pic:nvPicPr>
+                    <pic:cNvPr id="1" name=""/>
+                    <pic:cNvPicPr/>
+                  </pic:nvPicPr>
+                  <pic:blipFill>
+                    <a:blip r:embed="rId12"/>
+                    <a:stretch>
+                      <a:fillRect/>
+                    </a:stretch>
+                  </pic:blipFill>
+                  <pic:spPr>
+                    <a:xfrm>
+                      <a:off x="0" y="0"/>
+                      <a:ext cx="4724400" cy="6124575"/>
+                    </a:xfrm>
+                    <a:prstGeom prst="rect">
+                      <a:avLst/>
+                    </a:prstGeom>
+                  </pic:spPr>
+                </pic:pic>
+              </a:graphicData>
+            </a:graphic>
+          </wp:inline>
+        </w:drawing>
+      </w:r>
       <w:bookmarkStart w:id="0" w:name="_GoBack"/>
       <w:bookmarkEnd w:id="0"/>
     </w:p>
+    <w:p/>
+    <w:p/>
+    <w:p/>
     <w:p/>
     <w:p/>
     <w:sectPr>

</xml_diff>